<commit_message>
Har rettet til med funktion i slutbetingelser og flere forudsætninger
</commit_message>
<xml_diff>
--- a/Documentation/03 - Analysis/Operations kontrakter/OC-11-getSigmaRef.docx
+++ b/Documentation/03 - Analysis/Operations kontrakter/OC-11-getSigmaRef.docx
@@ -3,135 +3,455 @@
 <w:document xmlns:wpc="http://schemas.microsoft.com/office/word/2010/wordprocessingCanvas" xmlns:cx="http://schemas.microsoft.com/office/drawing/2014/chartex" xmlns:cx1="http://schemas.microsoft.com/office/drawing/2015/9/8/chartex" xmlns:cx2="http://schemas.microsoft.com/office/drawing/2015/10/21/chartex" xmlns:cx3="http://schemas.microsoft.com/office/drawing/2016/5/9/chartex" xmlns:cx4="http://schemas.microsoft.com/office/drawing/2016/5/10/chartex" xmlns:cx5="http://schemas.microsoft.com/office/drawing/2016/5/11/chartex" xmlns:mc="http://schemas.openxmlformats.org/markup-compatibility/2006" xmlns:o="urn:schemas-microsoft-com:office:office" xmlns:r="http://schemas.openxmlformats.org/officeDocument/2006/relationships" xmlns:m="http://schemas.openxmlformats.org/officeDocument/2006/math" xmlns:v="urn:schemas-microsoft-com:vml" xmlns:wp14="http://schemas.microsoft.com/office/word/2010/wordprocessingDrawing" xmlns:wp="http://schemas.openxmlformats.org/drawingml/2006/wordprocessingDrawing" xmlns:w10="urn:schemas-microsoft-com:office:word" xmlns:w="http://schemas.openxmlformats.org/wordprocessingml/2006/main" xmlns:w14="http://schemas.microsoft.com/office/word/2010/wordml" xmlns:w15="http://schemas.microsoft.com/office/word/2012/wordml" xmlns:w16se="http://schemas.microsoft.com/office/word/2015/wordml/symex" xmlns:wpg="http://schemas.microsoft.com/office/word/2010/wordprocessingGroup" xmlns:wpi="http://schemas.microsoft.com/office/word/2010/wordprocessingInk" xmlns:wne="http://schemas.microsoft.com/office/word/2006/wordml" xmlns:wps="http://schemas.microsoft.com/office/word/2010/wordprocessingShape" mc:Ignorable="w14 w15 w16se wp14">
   <w:body>
     <w:p>
+      <w:r>
+        <w:t>Operations Kontrakt.</w:t>
+      </w:r>
+    </w:p>
+    <w:p/>
+    <w:p/>
+    <w:p>
+      <w:r>
+        <w:t xml:space="preserve">PTE-projekt: OC 11 -  </w:t>
+      </w:r>
+      <w:proofErr w:type="spellStart"/>
+      <w:r>
+        <w:t>getSigmaRef</w:t>
+      </w:r>
+      <w:proofErr w:type="spellEnd"/>
+      <w:r>
+        <w:t>. OC0011.</w:t>
+      </w:r>
+    </w:p>
+    <w:p/>
+    <w:p>
+      <w:pPr>
+        <w:rPr>
+          <w:b/>
+        </w:rPr>
+      </w:pPr>
+      <w:proofErr w:type="spellStart"/>
+      <w:r>
+        <w:rPr>
+          <w:b/>
+        </w:rPr>
+        <w:t>SystemOperation</w:t>
+      </w:r>
+      <w:proofErr w:type="spellEnd"/>
+      <w:r>
+        <w:rPr>
+          <w:b/>
+        </w:rPr>
+        <w:t>.</w:t>
+      </w:r>
+    </w:p>
+    <w:p/>
+    <w:p>
+      <w:proofErr w:type="spellStart"/>
+      <w:proofErr w:type="gramStart"/>
+      <w:r>
+        <w:t>getSigmaRef</w:t>
+      </w:r>
+      <w:proofErr w:type="spellEnd"/>
+      <w:r>
+        <w:t>(</w:t>
+      </w:r>
+      <w:proofErr w:type="gramEnd"/>
+      <w:r>
+        <w:t>).</w:t>
+      </w:r>
+    </w:p>
+    <w:p/>
+    <w:p>
+      <w:pPr>
+        <w:rPr>
+          <w:b/>
+        </w:rPr>
+      </w:pPr>
+      <w:r>
+        <w:rPr>
+          <w:b/>
+        </w:rPr>
+        <w:t>Krydsreferencer.</w:t>
+      </w:r>
+    </w:p>
+    <w:p/>
+    <w:p>
+      <w:r>
+        <w:t>UC7.</w:t>
+      </w:r>
+    </w:p>
+    <w:p/>
+    <w:p>
+      <w:pPr>
+        <w:rPr>
+          <w:b/>
+        </w:rPr>
+      </w:pPr>
+      <w:r>
+        <w:rPr>
+          <w:b/>
+        </w:rPr>
+        <w:t>Forudsætninger.</w:t>
+      </w:r>
+    </w:p>
+    <w:p>
+      <w:r>
+        <w:t xml:space="preserve">En instans </w:t>
+      </w:r>
+      <w:proofErr w:type="spellStart"/>
+      <w:r>
+        <w:t>sigmaRef</w:t>
+      </w:r>
+      <w:proofErr w:type="spellEnd"/>
+      <w:r>
+        <w:t xml:space="preserve"> af </w:t>
+      </w:r>
+      <w:proofErr w:type="spellStart"/>
+      <w:r>
+        <w:t>Referencespaending</w:t>
+      </w:r>
+      <w:proofErr w:type="spellEnd"/>
+      <w:r>
+        <w:t xml:space="preserve"> findes.</w:t>
+      </w:r>
+    </w:p>
+    <w:p>
+      <w:proofErr w:type="spellStart"/>
+      <w:r>
+        <w:t>SigmaRef</w:t>
+      </w:r>
+      <w:proofErr w:type="spellEnd"/>
+      <w:r>
+        <w:t xml:space="preserve"> er associeret med en instans </w:t>
+      </w:r>
+      <w:proofErr w:type="spellStart"/>
+      <w:r>
+        <w:t>SigmaN</w:t>
+      </w:r>
+      <w:proofErr w:type="spellEnd"/>
+      <w:r>
+        <w:t xml:space="preserve"> af </w:t>
+      </w:r>
+      <w:proofErr w:type="spellStart"/>
+      <w:r>
+        <w:t>Normalspaending</w:t>
+      </w:r>
+      <w:proofErr w:type="spellEnd"/>
+      <w:r>
+        <w:t>.</w:t>
+      </w:r>
+      <w:r>
+        <w:br/>
+      </w:r>
+      <w:proofErr w:type="spellStart"/>
+      <w:r>
+        <w:t>SigmaRef</w:t>
+      </w:r>
+      <w:proofErr w:type="spellEnd"/>
+      <w:r>
+        <w:t xml:space="preserve"> er </w:t>
+      </w:r>
+      <w:r>
+        <w:t xml:space="preserve">associeret med en instans </w:t>
+      </w:r>
+      <w:proofErr w:type="spellStart"/>
+      <w:r>
+        <w:t>SigmaB</w:t>
+      </w:r>
+      <w:proofErr w:type="spellEnd"/>
+      <w:r>
+        <w:t xml:space="preserve"> af </w:t>
+      </w:r>
+      <w:proofErr w:type="spellStart"/>
+      <w:r>
+        <w:t>Boejnings</w:t>
+      </w:r>
+      <w:r>
+        <w:t>spaending</w:t>
+      </w:r>
+      <w:proofErr w:type="spellEnd"/>
+      <w:r>
+        <w:t>.</w:t>
+      </w:r>
+    </w:p>
+    <w:p>
+      <w:proofErr w:type="spellStart"/>
+      <w:r>
+        <w:t>SigmaRef</w:t>
+      </w:r>
+      <w:proofErr w:type="spellEnd"/>
+      <w:r>
+        <w:t xml:space="preserve"> er </w:t>
+      </w:r>
+      <w:r>
+        <w:t xml:space="preserve">associeret med en instans Tau af </w:t>
+      </w:r>
+      <w:proofErr w:type="spellStart"/>
+      <w:r>
+        <w:t>Forskydningsspaending</w:t>
+      </w:r>
+      <w:proofErr w:type="spellEnd"/>
+      <w:r>
+        <w:t>.</w:t>
+      </w:r>
+    </w:p>
+    <w:p/>
+    <w:p/>
+    <w:p/>
+    <w:p/>
+    <w:p/>
+    <w:p/>
+    <w:p>
+      <w:pPr>
+        <w:rPr>
+          <w:b/>
+        </w:rPr>
+      </w:pPr>
+      <w:r>
+        <w:rPr>
+          <w:b/>
+        </w:rPr>
+        <w:t>Slutbetingelser.</w:t>
+      </w:r>
+    </w:p>
+    <w:p>
+      <w:pPr>
+        <w:rPr>
+          <w:sz w:val="20"/>
+          <w:szCs w:val="20"/>
+          <w:lang w:eastAsia="en-GB"/>
+        </w:rPr>
+      </w:pPr>
+      <w:r>
+        <w:t xml:space="preserve">Hvis </w:t>
+      </w:r>
+      <m:oMath>
+        <m:r>
+          <w:rPr>
+            <w:rFonts w:ascii="Cambria Math" w:eastAsia="Times New Roman" w:hAnsi="Cambria Math"/>
+            <w:sz w:val="20"/>
+            <w:szCs w:val="20"/>
+            <w:lang w:eastAsia="en-GB"/>
+          </w:rPr>
+          <m:t>SigmaN.nmm2=0 og SigmaB.nmm2=0</m:t>
+        </m:r>
+      </m:oMath>
+      <w:r>
+        <w:rPr>
+          <w:sz w:val="20"/>
+          <w:szCs w:val="20"/>
+          <w:lang w:eastAsia="en-GB"/>
+        </w:rPr>
+        <w:t xml:space="preserve">, </w:t>
+      </w:r>
+      <w:r>
+        <w:rPr>
+          <w:sz w:val="20"/>
+          <w:szCs w:val="20"/>
+          <w:lang w:eastAsia="en-GB"/>
+        </w:rPr>
+        <w:br/>
+      </w:r>
+      <w:r>
+        <w:rPr>
+          <w:sz w:val="20"/>
+          <w:szCs w:val="20"/>
+          <w:lang w:eastAsia="en-GB"/>
+        </w:rPr>
+        <w:t xml:space="preserve">så er SigmaRef.nmm2 sat til </w:t>
+      </w:r>
+      <w:proofErr w:type="gramStart"/>
+      <w:r>
+        <w:rPr>
+          <w:sz w:val="20"/>
+          <w:szCs w:val="20"/>
+          <w:lang w:eastAsia="en-GB"/>
+        </w:rPr>
+        <w:t>tau.nmm</w:t>
+      </w:r>
+      <w:proofErr w:type="gramEnd"/>
+      <w:r>
+        <w:rPr>
+          <w:sz w:val="20"/>
+          <w:szCs w:val="20"/>
+          <w:lang w:eastAsia="en-GB"/>
+        </w:rPr>
+        <w:t>2</w:t>
+      </w:r>
+    </w:p>
+    <w:p>
+      <w:pPr>
+        <w:rPr>
+          <w:sz w:val="20"/>
+          <w:szCs w:val="20"/>
+          <w:lang w:eastAsia="en-GB"/>
+        </w:rPr>
+      </w:pPr>
+      <w:r>
+        <w:rPr>
+          <w:sz w:val="20"/>
+          <w:szCs w:val="20"/>
+          <w:lang w:eastAsia="en-GB"/>
+        </w:rPr>
+        <w:t>Ellers</w:t>
+      </w:r>
+    </w:p>
+    <w:p>
+      <w:r>
+        <w:t xml:space="preserve">SigmaRef.nmm2 er sat til </w:t>
+      </w:r>
+      <m:oMath>
+        <m:rad>
+          <m:radPr>
+            <m:degHide m:val="1"/>
+            <m:ctrlPr>
+              <w:rPr>
+                <w:rFonts w:ascii="Cambria Math" w:eastAsia="Times New Roman" w:hAnsi="Cambria Math"/>
+                <w:i/>
+                <w:sz w:val="20"/>
+                <w:szCs w:val="20"/>
+                <w:lang w:eastAsia="en-GB"/>
+              </w:rPr>
+            </m:ctrlPr>
+          </m:radPr>
+          <m:deg/>
+          <m:e>
+            <m:sSup>
+              <m:sSupPr>
+                <m:ctrlPr>
+                  <w:rPr>
+                    <w:rFonts w:ascii="Cambria Math" w:eastAsia="Times New Roman" w:hAnsi="Cambria Math"/>
+                    <w:i/>
+                    <w:sz w:val="20"/>
+                    <w:szCs w:val="20"/>
+                    <w:lang w:eastAsia="en-GB"/>
+                  </w:rPr>
+                </m:ctrlPr>
+              </m:sSupPr>
+              <m:e>
+                <m:d>
+                  <m:dPr>
+                    <m:ctrlPr>
+                      <w:rPr>
+                        <w:rFonts w:ascii="Cambria Math" w:eastAsia="Times New Roman" w:hAnsi="Cambria Math"/>
+                        <w:i/>
+                        <w:sz w:val="20"/>
+                        <w:szCs w:val="20"/>
+                        <w:lang w:eastAsia="en-GB"/>
+                      </w:rPr>
+                    </m:ctrlPr>
+                  </m:dPr>
+                  <m:e>
+                    <m:r>
+                      <w:rPr>
+                        <w:rFonts w:ascii="Cambria Math" w:eastAsia="Times New Roman" w:hAnsi="Cambria Math"/>
+                        <w:sz w:val="20"/>
+                        <w:szCs w:val="20"/>
+                        <w:lang w:eastAsia="en-GB"/>
+                      </w:rPr>
+                      <m:t>SigmaN</m:t>
+                    </m:r>
+                    <m:r>
+                      <w:rPr>
+                        <w:rFonts w:ascii="Cambria Math" w:eastAsia="Times New Roman" w:hAnsi="Cambria Math"/>
+                        <w:sz w:val="20"/>
+                        <w:szCs w:val="20"/>
+                        <w:lang w:eastAsia="en-GB"/>
+                      </w:rPr>
+                      <m:t>.nmm2</m:t>
+                    </m:r>
+                    <m:r>
+                      <w:rPr>
+                        <w:rFonts w:ascii="Cambria Math" w:eastAsia="Times New Roman" w:hAnsi="Cambria Math"/>
+                        <w:sz w:val="20"/>
+                        <w:szCs w:val="20"/>
+                        <w:lang w:eastAsia="en-GB"/>
+                      </w:rPr>
+                      <m:t>+SigmaB</m:t>
+                    </m:r>
+                    <m:r>
+                      <w:rPr>
+                        <w:rFonts w:ascii="Cambria Math" w:eastAsia="Times New Roman" w:hAnsi="Cambria Math"/>
+                        <w:sz w:val="20"/>
+                        <w:szCs w:val="20"/>
+                        <w:lang w:eastAsia="en-GB"/>
+                      </w:rPr>
+                      <m:t>.nmm2</m:t>
+                    </m:r>
+                  </m:e>
+                </m:d>
+              </m:e>
+              <m:sup>
+                <m:r>
+                  <w:rPr>
+                    <w:rFonts w:ascii="Cambria Math" w:eastAsia="Times New Roman" w:hAnsi="Cambria Math"/>
+                    <w:sz w:val="20"/>
+                    <w:szCs w:val="20"/>
+                    <w:lang w:eastAsia="en-GB"/>
+                  </w:rPr>
+                  <m:t>2</m:t>
+                </m:r>
+              </m:sup>
+            </m:sSup>
+          </m:e>
+        </m:rad>
+        <m:r>
+          <w:rPr>
+            <w:rFonts w:ascii="Cambria Math" w:eastAsia="Times New Roman" w:hAnsi="Cambria Math"/>
+            <w:sz w:val="20"/>
+            <w:szCs w:val="20"/>
+            <w:lang w:eastAsia="en-GB"/>
+          </w:rPr>
+          <m:t>+3*ta</m:t>
+        </m:r>
+        <m:sSup>
+          <m:sSupPr>
+            <m:ctrlPr>
+              <w:rPr>
+                <w:rFonts w:ascii="Cambria Math" w:eastAsia="Times New Roman" w:hAnsi="Cambria Math"/>
+                <w:i/>
+                <w:sz w:val="20"/>
+                <w:szCs w:val="20"/>
+                <w:lang w:eastAsia="en-GB"/>
+              </w:rPr>
+            </m:ctrlPr>
+          </m:sSupPr>
+          <m:e>
+            <m:r>
+              <w:rPr>
+                <w:rFonts w:ascii="Cambria Math" w:eastAsia="Times New Roman" w:hAnsi="Cambria Math"/>
+                <w:sz w:val="20"/>
+                <w:szCs w:val="20"/>
+                <w:lang w:eastAsia="en-GB"/>
+              </w:rPr>
+              <m:t>u</m:t>
+            </m:r>
+            <m:r>
+              <w:rPr>
+                <w:rFonts w:ascii="Cambria Math" w:eastAsia="Times New Roman" w:hAnsi="Cambria Math"/>
+                <w:sz w:val="20"/>
+                <w:szCs w:val="20"/>
+                <w:lang w:eastAsia="en-GB"/>
+              </w:rPr>
+              <m:t>.nmm2</m:t>
+            </m:r>
+          </m:e>
+          <m:sup>
+            <m:r>
+              <w:rPr>
+                <w:rFonts w:ascii="Cambria Math" w:eastAsia="Times New Roman" w:hAnsi="Cambria Math"/>
+                <w:sz w:val="20"/>
+                <w:szCs w:val="20"/>
+                <w:lang w:eastAsia="en-GB"/>
+              </w:rPr>
+              <m:t>2</m:t>
+            </m:r>
+          </m:sup>
+        </m:sSup>
+      </m:oMath>
       <w:bookmarkStart w:id="0" w:name="_GoBack"/>
       <w:bookmarkEnd w:id="0"/>
-      <w:r>
-        <w:t>Operations Kontrakt.</w:t>
-      </w:r>
-    </w:p>
-    <w:p/>
-    <w:p/>
-    <w:p>
-      <w:r>
-        <w:t xml:space="preserve">PTE-projekt: OC 11 -  </w:t>
-      </w:r>
-      <w:proofErr w:type="spellStart"/>
-      <w:r>
-        <w:t>getSigmaRef</w:t>
-      </w:r>
-      <w:proofErr w:type="spellEnd"/>
-      <w:r>
-        <w:t>. OC0011.</w:t>
-      </w:r>
-    </w:p>
-    <w:p/>
-    <w:p>
-      <w:pPr>
-        <w:rPr>
-          <w:b/>
-        </w:rPr>
-      </w:pPr>
-      <w:proofErr w:type="spellStart"/>
-      <w:r>
-        <w:rPr>
-          <w:b/>
-        </w:rPr>
-        <w:t>SystemOperation</w:t>
-      </w:r>
-      <w:proofErr w:type="spellEnd"/>
-      <w:r>
-        <w:rPr>
-          <w:b/>
-        </w:rPr>
-        <w:t>.</w:t>
-      </w:r>
-    </w:p>
-    <w:p/>
-    <w:p>
-      <w:proofErr w:type="spellStart"/>
-      <w:proofErr w:type="gramStart"/>
-      <w:r>
-        <w:t>getSigmaRef</w:t>
-      </w:r>
-      <w:proofErr w:type="spellEnd"/>
-      <w:r>
-        <w:t>(</w:t>
-      </w:r>
-      <w:proofErr w:type="gramEnd"/>
-      <w:r>
-        <w:t>).</w:t>
-      </w:r>
-    </w:p>
-    <w:p/>
-    <w:p>
-      <w:pPr>
-        <w:rPr>
-          <w:b/>
-        </w:rPr>
-      </w:pPr>
-      <w:r>
-        <w:rPr>
-          <w:b/>
-        </w:rPr>
-        <w:t>Krydsreferencer.</w:t>
-      </w:r>
-    </w:p>
-    <w:p/>
-    <w:p>
-      <w:r>
-        <w:t>UC7.</w:t>
-      </w:r>
-    </w:p>
-    <w:p/>
-    <w:p>
-      <w:pPr>
-        <w:rPr>
-          <w:b/>
-        </w:rPr>
-      </w:pPr>
-      <w:r>
-        <w:rPr>
-          <w:b/>
-        </w:rPr>
-        <w:t>Forudsætninger.</w:t>
-      </w:r>
-    </w:p>
-    <w:p>
-      <w:r>
-        <w:t xml:space="preserve">En instans </w:t>
-      </w:r>
-      <w:proofErr w:type="spellStart"/>
-      <w:r>
-        <w:t>sigmaRef</w:t>
-      </w:r>
-      <w:proofErr w:type="spellEnd"/>
-      <w:r>
-        <w:t xml:space="preserve"> af </w:t>
-      </w:r>
-      <w:proofErr w:type="spellStart"/>
-      <w:r>
-        <w:t>Referencespaending</w:t>
-      </w:r>
-      <w:proofErr w:type="spellEnd"/>
-      <w:r>
-        <w:t xml:space="preserve"> findes.</w:t>
-      </w:r>
-    </w:p>
-    <w:p/>
-    <w:p>
-      <w:pPr>
-        <w:rPr>
-          <w:b/>
-        </w:rPr>
-      </w:pPr>
-      <w:r>
-        <w:rPr>
-          <w:b/>
-        </w:rPr>
-        <w:t>Slutbetingelser.</w:t>
-      </w:r>
-    </w:p>
-    <w:p/>
+    </w:p>
     <w:p>
       <w:r>
         <w:t xml:space="preserve">sigmaRef.nmm2 er </w:t>

</xml_diff>

<commit_message>
Review af OC 11
</commit_message>
<xml_diff>
--- a/Documentation/03 - Analysis/Operations kontrakter/OC-11-getSigmaRef.docx
+++ b/Documentation/03 - Analysis/Operations kontrakter/OC-11-getSigmaRef.docx
@@ -11,15 +11,7 @@
     <w:p/>
     <w:p>
       <w:r>
-        <w:t xml:space="preserve">PTE-projekt: OC 11 -  </w:t>
-      </w:r>
-      <w:proofErr w:type="spellStart"/>
-      <w:r>
-        <w:t>getSigmaRef</w:t>
-      </w:r>
-      <w:proofErr w:type="spellEnd"/>
-      <w:r>
-        <w:t>. OC0011.</w:t>
+        <w:t>PTE-projekt: OC 11 -  getSigmaRef. OC0011.</w:t>
       </w:r>
     </w:p>
     <w:p/>
@@ -29,35 +21,37 @@
           <w:b/>
         </w:rPr>
       </w:pPr>
-      <w:proofErr w:type="spellStart"/>
       <w:r>
         <w:rPr>
           <w:b/>
         </w:rPr>
-        <w:t>SystemOperation</w:t>
-      </w:r>
-      <w:proofErr w:type="spellEnd"/>
-      <w:r>
+        <w:t>SystemOperation.</w:t>
+      </w:r>
+    </w:p>
+    <w:p/>
+    <w:p>
+      <w:r>
+        <w:t>getSigmaRef().</w:t>
+      </w:r>
+    </w:p>
+    <w:p/>
+    <w:p>
+      <w:pPr>
         <w:rPr>
           <w:b/>
         </w:rPr>
-        <w:t>.</w:t>
-      </w:r>
-    </w:p>
-    <w:p/>
-    <w:p>
-      <w:proofErr w:type="spellStart"/>
-      <w:proofErr w:type="gramStart"/>
-      <w:r>
-        <w:t>getSigmaRef</w:t>
-      </w:r>
-      <w:proofErr w:type="spellEnd"/>
-      <w:r>
-        <w:t>(</w:t>
-      </w:r>
-      <w:proofErr w:type="gramEnd"/>
-      <w:r>
-        <w:t>).</w:t>
+      </w:pPr>
+      <w:r>
+        <w:rPr>
+          <w:b/>
+        </w:rPr>
+        <w:t>Krydsreferencer.</w:t>
+      </w:r>
+    </w:p>
+    <w:p/>
+    <w:p>
+      <w:r>
+        <w:t>UC7.</w:t>
       </w:r>
     </w:p>
     <w:p/>
@@ -71,128 +65,26 @@
         <w:rPr>
           <w:b/>
         </w:rPr>
-        <w:t>Krydsreferencer.</w:t>
-      </w:r>
-    </w:p>
-    <w:p/>
-    <w:p>
-      <w:r>
-        <w:t>UC7.</w:t>
-      </w:r>
-    </w:p>
-    <w:p/>
-    <w:p>
-      <w:pPr>
-        <w:rPr>
-          <w:b/>
-        </w:rPr>
-      </w:pPr>
-      <w:r>
-        <w:rPr>
-          <w:b/>
-        </w:rPr>
         <w:t>Forudsætninger.</w:t>
       </w:r>
     </w:p>
     <w:p>
       <w:r>
-        <w:t xml:space="preserve">En instans </w:t>
-      </w:r>
-      <w:proofErr w:type="spellStart"/>
-      <w:r>
-        <w:t>sigmaRef</w:t>
-      </w:r>
-      <w:proofErr w:type="spellEnd"/>
-      <w:r>
-        <w:t xml:space="preserve"> af </w:t>
-      </w:r>
-      <w:proofErr w:type="spellStart"/>
-      <w:r>
-        <w:t>Referencespaending</w:t>
-      </w:r>
-      <w:proofErr w:type="spellEnd"/>
-      <w:r>
-        <w:t xml:space="preserve"> findes.</w:t>
-      </w:r>
-    </w:p>
-    <w:p>
-      <w:proofErr w:type="spellStart"/>
-      <w:r>
-        <w:t>SigmaRef</w:t>
-      </w:r>
-      <w:proofErr w:type="spellEnd"/>
-      <w:r>
-        <w:t xml:space="preserve"> er associeret med en instans </w:t>
-      </w:r>
-      <w:proofErr w:type="spellStart"/>
-      <w:r>
-        <w:t>SigmaN</w:t>
-      </w:r>
-      <w:proofErr w:type="spellEnd"/>
-      <w:r>
-        <w:t xml:space="preserve"> af </w:t>
-      </w:r>
-      <w:proofErr w:type="spellStart"/>
-      <w:r>
-        <w:t>Normalspaending</w:t>
-      </w:r>
-      <w:proofErr w:type="spellEnd"/>
-      <w:r>
-        <w:t>.</w:t>
+        <w:t>En instans sigmaRef af Referencespaending findes.</w:t>
+      </w:r>
+    </w:p>
+    <w:p>
+      <w:r>
+        <w:t>SigmaRef er associeret med en instans SigmaN af Normalspaending.</w:t>
       </w:r>
       <w:r>
         <w:br/>
-      </w:r>
-      <w:proofErr w:type="spellStart"/>
-      <w:r>
-        <w:t>SigmaRef</w:t>
-      </w:r>
-      <w:proofErr w:type="spellEnd"/>
-      <w:r>
-        <w:t xml:space="preserve"> er </w:t>
-      </w:r>
-      <w:r>
-        <w:t xml:space="preserve">associeret med en instans </w:t>
-      </w:r>
-      <w:proofErr w:type="spellStart"/>
-      <w:r>
-        <w:t>SigmaB</w:t>
-      </w:r>
-      <w:proofErr w:type="spellEnd"/>
-      <w:r>
-        <w:t xml:space="preserve"> af </w:t>
-      </w:r>
-      <w:proofErr w:type="spellStart"/>
-      <w:r>
-        <w:t>Boejnings</w:t>
-      </w:r>
-      <w:r>
-        <w:t>spaending</w:t>
-      </w:r>
-      <w:proofErr w:type="spellEnd"/>
-      <w:r>
-        <w:t>.</w:t>
-      </w:r>
-    </w:p>
-    <w:p>
-      <w:proofErr w:type="spellStart"/>
-      <w:r>
-        <w:t>SigmaRef</w:t>
-      </w:r>
-      <w:proofErr w:type="spellEnd"/>
-      <w:r>
-        <w:t xml:space="preserve"> er </w:t>
-      </w:r>
-      <w:r>
-        <w:t xml:space="preserve">associeret med en instans Tau af </w:t>
-      </w:r>
-      <w:proofErr w:type="spellStart"/>
-      <w:r>
-        <w:t>Forskydningsspaending</w:t>
-      </w:r>
-      <w:proofErr w:type="spellEnd"/>
-      <w:r>
-        <w:t>.</w:t>
+        <w:t>SigmaRef er associeret med en instans SigmaB af Boejningsspaending.</w:t>
+      </w:r>
+    </w:p>
+    <w:p>
+      <w:r>
+        <w:t>SigmaRef er associeret med en instans Tau af Forskydningsspaending.</w:t>
       </w:r>
     </w:p>
     <w:p/>
@@ -251,32 +143,7 @@
           <w:lang w:eastAsia="en-GB"/>
         </w:rPr>
         <w:br/>
-      </w:r>
-      <w:r>
-        <w:rPr>
-          <w:sz w:val="20"/>
-          <w:szCs w:val="20"/>
-          <w:lang w:eastAsia="en-GB"/>
-        </w:rPr>
-        <w:t xml:space="preserve">så er SigmaRef.nmm2 sat til </w:t>
-      </w:r>
-      <w:proofErr w:type="gramStart"/>
-      <w:r>
-        <w:rPr>
-          <w:sz w:val="20"/>
-          <w:szCs w:val="20"/>
-          <w:lang w:eastAsia="en-GB"/>
-        </w:rPr>
-        <w:t>tau.nmm</w:t>
-      </w:r>
-      <w:proofErr w:type="gramEnd"/>
-      <w:r>
-        <w:rPr>
-          <w:sz w:val="20"/>
-          <w:szCs w:val="20"/>
-          <w:lang w:eastAsia="en-GB"/>
-        </w:rPr>
-        <w:t>2</w:t>
+        <w:t>så er SigmaRef.nmm2 sat til tau.nmm2</w:t>
       </w:r>
     </w:p>
     <w:p>
@@ -349,34 +216,7 @@
                         <w:szCs w:val="20"/>
                         <w:lang w:eastAsia="en-GB"/>
                       </w:rPr>
-                      <m:t>SigmaN</m:t>
-                    </m:r>
-                    <m:r>
-                      <w:rPr>
-                        <w:rFonts w:ascii="Cambria Math" w:eastAsia="Times New Roman" w:hAnsi="Cambria Math"/>
-                        <w:sz w:val="20"/>
-                        <w:szCs w:val="20"/>
-                        <w:lang w:eastAsia="en-GB"/>
-                      </w:rPr>
-                      <m:t>.nmm2</m:t>
-                    </m:r>
-                    <m:r>
-                      <w:rPr>
-                        <w:rFonts w:ascii="Cambria Math" w:eastAsia="Times New Roman" w:hAnsi="Cambria Math"/>
-                        <w:sz w:val="20"/>
-                        <w:szCs w:val="20"/>
-                        <w:lang w:eastAsia="en-GB"/>
-                      </w:rPr>
-                      <m:t>+SigmaB</m:t>
-                    </m:r>
-                    <m:r>
-                      <w:rPr>
-                        <w:rFonts w:ascii="Cambria Math" w:eastAsia="Times New Roman" w:hAnsi="Cambria Math"/>
-                        <w:sz w:val="20"/>
-                        <w:szCs w:val="20"/>
-                        <w:lang w:eastAsia="en-GB"/>
-                      </w:rPr>
-                      <m:t>.nmm2</m:t>
+                      <m:t>SigmaN.nmm2+SigmaB.nmm2</m:t>
                     </m:r>
                   </m:e>
                 </m:d>
@@ -424,16 +264,7 @@
                 <w:szCs w:val="20"/>
                 <w:lang w:eastAsia="en-GB"/>
               </w:rPr>
-              <m:t>u</m:t>
-            </m:r>
-            <m:r>
-              <w:rPr>
-                <w:rFonts w:ascii="Cambria Math" w:eastAsia="Times New Roman" w:hAnsi="Cambria Math"/>
-                <w:sz w:val="20"/>
-                <w:szCs w:val="20"/>
-                <w:lang w:eastAsia="en-GB"/>
-              </w:rPr>
-              <m:t>.nmm2</m:t>
+              <m:t>u.nmm2</m:t>
             </m:r>
           </m:e>
           <m:sup>
@@ -449,24 +280,92 @@
           </m:sup>
         </m:sSup>
       </m:oMath>
+    </w:p>
+    <w:p>
+      <w:r>
+        <w:t>sigmaRef.nmm2 er praesenteret.</w:t>
+      </w:r>
+    </w:p>
+    <w:p/>
+    <w:p>
+      <w:pPr>
+        <w:rPr>
+          <w:color w:val="FF0000"/>
+        </w:rPr>
+      </w:pPr>
+      <w:r>
+        <w:rPr>
+          <w:color w:val="FF0000"/>
+        </w:rPr>
+        <w:t>Husk at opløfte 2, hvor er mellemregninger henne?</w:t>
+      </w:r>
+    </w:p>
+    <w:p>
+      <w:pPr>
+        <w:rPr>
+          <w:color w:val="FF0000"/>
+        </w:rPr>
+      </w:pPr>
+      <w:r>
+        <w:rPr>
+          <w:color w:val="FF0000"/>
+        </w:rPr>
+        <w:t xml:space="preserve">Husk korrekt kapitalisering af bogstaver, altså </w:t>
+      </w:r>
+      <m:oMath>
+        <m:r>
+          <w:rPr>
+            <w:rFonts w:ascii="Cambria Math" w:hAnsi="Cambria Math"/>
+            <w:color w:val="FF0000"/>
+          </w:rPr>
+          <m:t>Nm</m:t>
+        </m:r>
+        <m:sSup>
+          <m:sSupPr>
+            <m:ctrlPr>
+              <w:rPr>
+                <w:rFonts w:ascii="Cambria Math" w:hAnsi="Cambria Math"/>
+                <w:i/>
+                <w:color w:val="FF0000"/>
+              </w:rPr>
+            </m:ctrlPr>
+          </m:sSupPr>
+          <m:e>
+            <m:r>
+              <w:rPr>
+                <w:rFonts w:ascii="Cambria Math" w:hAnsi="Cambria Math"/>
+                <w:color w:val="FF0000"/>
+              </w:rPr>
+              <m:t>m</m:t>
+            </m:r>
+          </m:e>
+          <m:sup>
+            <m:r>
+              <w:rPr>
+                <w:rFonts w:ascii="Cambria Math" w:hAnsi="Cambria Math"/>
+                <w:color w:val="FF0000"/>
+              </w:rPr>
+              <m:t>2</m:t>
+            </m:r>
+          </m:sup>
+        </m:sSup>
+      </m:oMath>
+    </w:p>
+    <w:p>
+      <w:pPr>
+        <w:rPr>
+          <w:color w:val="FF0000"/>
+        </w:rPr>
+      </w:pPr>
+      <w:r>
+        <w:rPr>
+          <w:color w:val="FF0000"/>
+        </w:rPr>
+        <w:t>Overvej lige hvad der kommer først i et if / else, normalt starter man med succes først.</w:t>
+      </w:r>
       <w:bookmarkStart w:id="0" w:name="_GoBack"/>
       <w:bookmarkEnd w:id="0"/>
     </w:p>
-    <w:p>
-      <w:r>
-        <w:t xml:space="preserve">sigmaRef.nmm2 er </w:t>
-      </w:r>
-      <w:proofErr w:type="spellStart"/>
-      <w:r>
-        <w:t>praesenteret</w:t>
-      </w:r>
-      <w:proofErr w:type="spellEnd"/>
-      <w:r>
-        <w:t>.</w:t>
-      </w:r>
-    </w:p>
-    <w:p/>
-    <w:p/>
     <w:p/>
     <w:p/>
     <w:p/>
@@ -1043,6 +942,16 @@
       <w:szCs w:val="30"/>
     </w:rPr>
   </w:style>
+  <w:style w:type="character" w:styleId="Pladsholdertekst">
+    <w:name w:val="Placeholder Text"/>
+    <w:basedOn w:val="Standardskrifttypeiafsnit"/>
+    <w:uiPriority w:val="99"/>
+    <w:semiHidden/>
+    <w:rsid w:val="009A28D7"/>
+    <w:rPr>
+      <w:color w:val="808080"/>
+    </w:rPr>
+  </w:style>
 </w:styles>
 </file>
 

</xml_diff>

<commit_message>
Har rettet OC11 til. Har tilføjet mellemregning og rigtig rækkefølge.
</commit_message>
<xml_diff>
--- a/Documentation/03 - Analysis/Operations kontrakter/OC-11-getSigmaRef.docx
+++ b/Documentation/03 - Analysis/Operations kontrakter/OC-11-getSigmaRef.docx
@@ -11,7 +11,15 @@
     <w:p/>
     <w:p>
       <w:r>
-        <w:t>PTE-projekt: OC 11 -  getSigmaRef. OC0011.</w:t>
+        <w:t xml:space="preserve">PTE-projekt: OC 11 -  </w:t>
+      </w:r>
+      <w:proofErr w:type="spellStart"/>
+      <w:r>
+        <w:t>getSigmaRef</w:t>
+      </w:r>
+      <w:proofErr w:type="spellEnd"/>
+      <w:r>
+        <w:t>. OC0011.</w:t>
       </w:r>
     </w:p>
     <w:p/>
@@ -21,17 +29,30 @@
           <w:b/>
         </w:rPr>
       </w:pPr>
+      <w:proofErr w:type="spellStart"/>
       <w:r>
         <w:rPr>
           <w:b/>
         </w:rPr>
-        <w:t>SystemOperation.</w:t>
-      </w:r>
-    </w:p>
-    <w:p/>
-    <w:p>
-      <w:r>
-        <w:t>getSigmaRef().</w:t>
+        <w:t>SystemOperation</w:t>
+      </w:r>
+      <w:proofErr w:type="spellEnd"/>
+      <w:r>
+        <w:rPr>
+          <w:b/>
+        </w:rPr>
+        <w:t>.</w:t>
+      </w:r>
+    </w:p>
+    <w:p/>
+    <w:p>
+      <w:proofErr w:type="spellStart"/>
+      <w:r>
+        <w:t>getSigmaRef</w:t>
+      </w:r>
+      <w:proofErr w:type="spellEnd"/>
+      <w:r>
+        <w:t>().</w:t>
       </w:r>
     </w:p>
     <w:p/>
@@ -70,21 +91,94 @@
     </w:p>
     <w:p>
       <w:r>
-        <w:t>En instans sigmaRef af Referencespaending findes.</w:t>
-      </w:r>
-    </w:p>
-    <w:p>
-      <w:r>
-        <w:t>SigmaRef er associeret med en instans SigmaN af Normalspaending.</w:t>
+        <w:t xml:space="preserve">En instans </w:t>
+      </w:r>
+      <w:proofErr w:type="spellStart"/>
+      <w:r>
+        <w:t>sigmaRef</w:t>
+      </w:r>
+      <w:proofErr w:type="spellEnd"/>
+      <w:r>
+        <w:t xml:space="preserve"> af </w:t>
+      </w:r>
+      <w:proofErr w:type="spellStart"/>
+      <w:r>
+        <w:t>Referencespaending</w:t>
+      </w:r>
+      <w:proofErr w:type="spellEnd"/>
+      <w:r>
+        <w:t xml:space="preserve"> findes.</w:t>
+      </w:r>
+    </w:p>
+    <w:p>
+      <w:proofErr w:type="spellStart"/>
+      <w:r>
+        <w:t>SigmaRef</w:t>
+      </w:r>
+      <w:proofErr w:type="spellEnd"/>
+      <w:r>
+        <w:t xml:space="preserve"> er associeret med en instans </w:t>
+      </w:r>
+      <w:proofErr w:type="spellStart"/>
+      <w:r>
+        <w:t>SigmaN</w:t>
+      </w:r>
+      <w:proofErr w:type="spellEnd"/>
+      <w:r>
+        <w:t xml:space="preserve"> af </w:t>
+      </w:r>
+      <w:proofErr w:type="spellStart"/>
+      <w:r>
+        <w:t>Normalspaending</w:t>
+      </w:r>
+      <w:proofErr w:type="spellEnd"/>
+      <w:r>
+        <w:t>.</w:t>
       </w:r>
       <w:r>
         <w:br/>
-        <w:t>SigmaRef er associeret med en instans SigmaB af Boejningsspaending.</w:t>
-      </w:r>
-    </w:p>
-    <w:p>
-      <w:r>
-        <w:t>SigmaRef er associeret med en instans Tau af Forskydningsspaending.</w:t>
+      </w:r>
+      <w:proofErr w:type="spellStart"/>
+      <w:r>
+        <w:t>SigmaRef</w:t>
+      </w:r>
+      <w:proofErr w:type="spellEnd"/>
+      <w:r>
+        <w:t xml:space="preserve"> er associeret med en instans </w:t>
+      </w:r>
+      <w:proofErr w:type="spellStart"/>
+      <w:r>
+        <w:t>SigmaB</w:t>
+      </w:r>
+      <w:proofErr w:type="spellEnd"/>
+      <w:r>
+        <w:t xml:space="preserve"> af </w:t>
+      </w:r>
+      <w:proofErr w:type="spellStart"/>
+      <w:r>
+        <w:t>Boejningsspaending</w:t>
+      </w:r>
+      <w:proofErr w:type="spellEnd"/>
+      <w:r>
+        <w:t>.</w:t>
+      </w:r>
+    </w:p>
+    <w:p>
+      <w:proofErr w:type="spellStart"/>
+      <w:r>
+        <w:t>SigmaRef</w:t>
+      </w:r>
+      <w:proofErr w:type="spellEnd"/>
+      <w:r>
+        <w:t xml:space="preserve"> er associeret med en instans Tau af </w:t>
+      </w:r>
+      <w:proofErr w:type="spellStart"/>
+      <w:r>
+        <w:t>Forskydningsspaending</w:t>
+      </w:r>
+      <w:proofErr w:type="spellEnd"/>
+      <w:r>
+        <w:t>.</w:t>
       </w:r>
     </w:p>
     <w:p/>
@@ -125,7 +219,61 @@
             <w:szCs w:val="20"/>
             <w:lang w:eastAsia="en-GB"/>
           </w:rPr>
-          <m:t>SigmaN.nmm2=0 og SigmaB.nmm2=0</m:t>
+          <m:t>SigmaN.nmm2</m:t>
+        </m:r>
+        <m:r>
+          <w:rPr>
+            <w:rFonts w:ascii="Cambria Math" w:eastAsia="Times New Roman" w:hAnsi="Cambria Math"/>
+            <w:sz w:val="20"/>
+            <w:szCs w:val="20"/>
+            <w:lang w:eastAsia="en-GB"/>
+          </w:rPr>
+          <m:t xml:space="preserve">  !</m:t>
+        </m:r>
+        <m:r>
+          <w:rPr>
+            <w:rFonts w:ascii="Cambria Math" w:eastAsia="Times New Roman" w:hAnsi="Cambria Math"/>
+            <w:sz w:val="20"/>
+            <w:szCs w:val="20"/>
+            <w:lang w:eastAsia="en-GB"/>
+          </w:rPr>
+          <m:t xml:space="preserve">=0 </m:t>
+        </m:r>
+        <m:r>
+          <w:rPr>
+            <w:rFonts w:ascii="Cambria Math" w:eastAsia="Times New Roman" w:hAnsi="Cambria Math"/>
+            <w:sz w:val="20"/>
+            <w:szCs w:val="20"/>
+            <w:lang w:eastAsia="en-GB"/>
+          </w:rPr>
+          <m:t>eller</m:t>
+        </m:r>
+        <m:r>
+          <w:rPr>
+            <w:rFonts w:ascii="Cambria Math" w:eastAsia="Times New Roman" w:hAnsi="Cambria Math"/>
+            <w:sz w:val="20"/>
+            <w:szCs w:val="20"/>
+            <w:lang w:eastAsia="en-GB"/>
+          </w:rPr>
+          <m:t xml:space="preserve"> SigmaB.nmm2</m:t>
+        </m:r>
+        <m:r>
+          <w:rPr>
+            <w:rFonts w:ascii="Cambria Math" w:eastAsia="Times New Roman" w:hAnsi="Cambria Math"/>
+            <w:sz w:val="20"/>
+            <w:szCs w:val="20"/>
+            <w:lang w:eastAsia="en-GB"/>
+          </w:rPr>
+          <m:t xml:space="preserve"> !</m:t>
+        </m:r>
+        <m:r>
+          <w:rPr>
+            <w:rFonts w:ascii="Cambria Math" w:eastAsia="Times New Roman" w:hAnsi="Cambria Math"/>
+            <w:sz w:val="20"/>
+            <w:szCs w:val="20"/>
+            <w:lang w:eastAsia="en-GB"/>
+          </w:rPr>
+          <m:t>=0</m:t>
         </m:r>
       </m:oMath>
       <w:r>
@@ -136,34 +284,11 @@
         </w:rPr>
         <w:t xml:space="preserve">, </w:t>
       </w:r>
-      <w:r>
-        <w:rPr>
-          <w:sz w:val="20"/>
-          <w:szCs w:val="20"/>
-          <w:lang w:eastAsia="en-GB"/>
-        </w:rPr>
-        <w:br/>
-        <w:t>så er SigmaRef.nmm2 sat til tau.nmm2</w:t>
-      </w:r>
     </w:p>
     <w:p>
       <w:pPr>
-        <w:rPr>
-          <w:sz w:val="20"/>
-          <w:szCs w:val="20"/>
-          <w:lang w:eastAsia="en-GB"/>
-        </w:rPr>
+        <w:ind w:left="720"/>
       </w:pPr>
-      <w:r>
-        <w:rPr>
-          <w:sz w:val="20"/>
-          <w:szCs w:val="20"/>
-          <w:lang w:eastAsia="en-GB"/>
-        </w:rPr>
-        <w:t>Ellers</w:t>
-      </w:r>
-    </w:p>
-    <w:p>
       <w:r>
         <w:t xml:space="preserve">SigmaRef.nmm2 er sat til </w:t>
       </w:r>
@@ -282,90 +407,262 @@
       </m:oMath>
     </w:p>
     <w:p>
-      <w:r>
-        <w:t>sigmaRef.nmm2 er praesenteret.</w:t>
-      </w:r>
-    </w:p>
-    <w:p/>
-    <w:p>
       <w:pPr>
         <w:rPr>
-          <w:color w:val="FF0000"/>
+          <w:sz w:val="20"/>
+          <w:szCs w:val="20"/>
+          <w:lang w:eastAsia="en-GB"/>
         </w:rPr>
       </w:pPr>
       <w:r>
         <w:rPr>
-          <w:color w:val="FF0000"/>
-        </w:rPr>
-        <w:t>Husk at opløfte 2, hvor er mellemregninger henne?</w:t>
+          <w:sz w:val="20"/>
+          <w:szCs w:val="20"/>
+          <w:lang w:eastAsia="en-GB"/>
+        </w:rPr>
+        <w:t>Ellers</w:t>
       </w:r>
     </w:p>
     <w:p>
       <w:pPr>
-        <w:rPr>
-          <w:color w:val="FF0000"/>
+        <w:ind w:left="720"/>
+        <w:rPr>
+          <w:sz w:val="20"/>
+          <w:szCs w:val="20"/>
+          <w:lang w:eastAsia="en-GB"/>
         </w:rPr>
       </w:pPr>
       <w:r>
         <w:rPr>
-          <w:color w:val="FF0000"/>
-        </w:rPr>
-        <w:t xml:space="preserve">Husk korrekt kapitalisering af bogstaver, altså </w:t>
+          <w:sz w:val="20"/>
+          <w:szCs w:val="20"/>
+          <w:lang w:eastAsia="en-GB"/>
+        </w:rPr>
+        <w:t>så er SigmaRef.nmm2 sat til tau.nmm2</w:t>
+      </w:r>
+    </w:p>
+    <w:p>
+      <w:pPr>
+        <w:rPr>
+          <w:sz w:val="20"/>
+          <w:szCs w:val="20"/>
+          <w:lang w:eastAsia="en-GB"/>
+        </w:rPr>
+      </w:pPr>
+    </w:p>
+    <w:p>
+      <w:pPr>
+        <w:rPr>
+          <w:sz w:val="20"/>
+          <w:szCs w:val="20"/>
+          <w:lang w:eastAsia="en-GB"/>
+        </w:rPr>
+      </w:pPr>
+      <w:proofErr w:type="spellStart"/>
+      <w:r>
+        <w:rPr>
+          <w:sz w:val="20"/>
+          <w:szCs w:val="20"/>
+          <w:lang w:eastAsia="en-GB"/>
+        </w:rPr>
+        <w:t>sigmaRef.mellemregning</w:t>
+      </w:r>
+      <w:proofErr w:type="spellEnd"/>
+      <w:r>
+        <w:rPr>
+          <w:sz w:val="20"/>
+          <w:szCs w:val="20"/>
+          <w:lang w:eastAsia="en-GB"/>
+        </w:rPr>
+        <w:t xml:space="preserve"> blev sat til ”</w:t>
+      </w:r>
+      <w:proofErr w:type="spellStart"/>
+      <w:r>
+        <w:rPr>
+          <w:sz w:val="20"/>
+          <w:szCs w:val="20"/>
+          <w:lang w:eastAsia="en-GB"/>
+        </w:rPr>
+        <w:t>SigmaRef</w:t>
+      </w:r>
+      <w:proofErr w:type="spellEnd"/>
+      <w:r>
+        <w:rPr>
+          <w:sz w:val="20"/>
+          <w:szCs w:val="20"/>
+          <w:lang w:eastAsia="en-GB"/>
+        </w:rPr>
+        <w:t xml:space="preserve"> =</w:t>
+      </w:r>
+    </w:p>
+    <w:p>
+      <w:pPr>
+        <w:rPr>
+          <w:sz w:val="20"/>
+          <w:szCs w:val="20"/>
+          <w:lang w:eastAsia="en-GB"/>
+        </w:rPr>
+      </w:pPr>
+      <w:r>
+        <w:rPr>
+          <w:sz w:val="20"/>
+          <w:szCs w:val="20"/>
+          <w:lang w:eastAsia="en-GB"/>
+        </w:rPr>
+        <w:t xml:space="preserve"> </w:t>
       </w:r>
       <m:oMath>
+        <m:rad>
+          <m:radPr>
+            <m:degHide m:val="1"/>
+            <m:ctrlPr>
+              <w:rPr>
+                <w:rFonts w:ascii="Cambria Math" w:eastAsia="Times New Roman" w:hAnsi="Cambria Math"/>
+                <w:i/>
+                <w:sz w:val="20"/>
+                <w:szCs w:val="20"/>
+                <w:lang w:eastAsia="en-GB"/>
+              </w:rPr>
+            </m:ctrlPr>
+          </m:radPr>
+          <m:deg/>
+          <m:e>
+            <m:sSup>
+              <m:sSupPr>
+                <m:ctrlPr>
+                  <w:rPr>
+                    <w:rFonts w:ascii="Cambria Math" w:eastAsia="Times New Roman" w:hAnsi="Cambria Math"/>
+                    <w:i/>
+                    <w:sz w:val="20"/>
+                    <w:szCs w:val="20"/>
+                    <w:lang w:eastAsia="en-GB"/>
+                  </w:rPr>
+                </m:ctrlPr>
+              </m:sSupPr>
+              <m:e>
+                <m:d>
+                  <m:dPr>
+                    <m:ctrlPr>
+                      <w:rPr>
+                        <w:rFonts w:ascii="Cambria Math" w:eastAsia="Times New Roman" w:hAnsi="Cambria Math"/>
+                        <w:i/>
+                        <w:sz w:val="20"/>
+                        <w:szCs w:val="20"/>
+                        <w:lang w:eastAsia="en-GB"/>
+                      </w:rPr>
+                    </m:ctrlPr>
+                  </m:dPr>
+                  <m:e>
+                    <m:r>
+                      <w:rPr>
+                        <w:rFonts w:ascii="Cambria Math" w:eastAsia="Times New Roman" w:hAnsi="Cambria Math"/>
+                        <w:sz w:val="20"/>
+                        <w:szCs w:val="20"/>
+                        <w:lang w:eastAsia="en-GB"/>
+                      </w:rPr>
+                      <m:t>SigmaN.nmm2+SigmaB.nmm2</m:t>
+                    </m:r>
+                  </m:e>
+                </m:d>
+              </m:e>
+              <m:sup>
+                <m:r>
+                  <w:rPr>
+                    <w:rFonts w:ascii="Cambria Math" w:eastAsia="Times New Roman" w:hAnsi="Cambria Math"/>
+                    <w:sz w:val="20"/>
+                    <w:szCs w:val="20"/>
+                    <w:lang w:eastAsia="en-GB"/>
+                  </w:rPr>
+                  <m:t>2</m:t>
+                </m:r>
+              </m:sup>
+            </m:sSup>
+          </m:e>
+        </m:rad>
         <m:r>
           <w:rPr>
-            <w:rFonts w:ascii="Cambria Math" w:hAnsi="Cambria Math"/>
-            <w:color w:val="FF0000"/>
+            <w:rFonts w:ascii="Cambria Math" w:eastAsia="Times New Roman" w:hAnsi="Cambria Math"/>
+            <w:sz w:val="20"/>
+            <w:szCs w:val="20"/>
+            <w:lang w:eastAsia="en-GB"/>
           </w:rPr>
-          <m:t>Nm</m:t>
+          <m:t>+3*ta</m:t>
         </m:r>
         <m:sSup>
           <m:sSupPr>
             <m:ctrlPr>
               <w:rPr>
-                <w:rFonts w:ascii="Cambria Math" w:hAnsi="Cambria Math"/>
+                <w:rFonts w:ascii="Cambria Math" w:eastAsia="Times New Roman" w:hAnsi="Cambria Math"/>
                 <w:i/>
-                <w:color w:val="FF0000"/>
+                <w:sz w:val="20"/>
+                <w:szCs w:val="20"/>
+                <w:lang w:eastAsia="en-GB"/>
               </w:rPr>
             </m:ctrlPr>
           </m:sSupPr>
           <m:e>
             <m:r>
               <w:rPr>
-                <w:rFonts w:ascii="Cambria Math" w:hAnsi="Cambria Math"/>
-                <w:color w:val="FF0000"/>
+                <w:rFonts w:ascii="Cambria Math" w:eastAsia="Times New Roman" w:hAnsi="Cambria Math"/>
+                <w:sz w:val="20"/>
+                <w:szCs w:val="20"/>
+                <w:lang w:eastAsia="en-GB"/>
               </w:rPr>
-              <m:t>m</m:t>
+              <m:t>u.nmm2</m:t>
             </m:r>
           </m:e>
           <m:sup>
             <m:r>
               <w:rPr>
-                <w:rFonts w:ascii="Cambria Math" w:hAnsi="Cambria Math"/>
-                <w:color w:val="FF0000"/>
+                <w:rFonts w:ascii="Cambria Math" w:eastAsia="Times New Roman" w:hAnsi="Cambria Math"/>
+                <w:sz w:val="20"/>
+                <w:szCs w:val="20"/>
+                <w:lang w:eastAsia="en-GB"/>
               </w:rPr>
               <m:t>2</m:t>
             </m:r>
           </m:sup>
         </m:sSup>
       </m:oMath>
+      <w:r>
+        <w:rPr>
+          <w:sz w:val="20"/>
+          <w:szCs w:val="20"/>
+          <w:lang w:eastAsia="en-GB"/>
+        </w:rPr>
+        <w:t xml:space="preserve">” + ”\n” + sigmaRef.nmm2 + ”[Nmm2]”. </w:t>
+      </w:r>
     </w:p>
     <w:p>
       <w:pPr>
         <w:rPr>
-          <w:color w:val="FF0000"/>
+          <w:sz w:val="20"/>
+          <w:szCs w:val="20"/>
+          <w:lang w:eastAsia="en-GB"/>
         </w:rPr>
       </w:pPr>
-      <w:r>
-        <w:rPr>
-          <w:color w:val="FF0000"/>
-        </w:rPr>
-        <w:t>Overvej lige hvad der kommer først i et if / else, normalt starter man med succes først.</w:t>
+    </w:p>
+    <w:p>
+      <w:r>
+        <w:t>sigmaRef.nmm2 er præ</w:t>
+      </w:r>
+      <w:r>
+        <w:t>senteret.</w:t>
+      </w:r>
+    </w:p>
+    <w:p>
+      <w:proofErr w:type="spellStart"/>
+      <w:r>
+        <w:t>sigmaRef.mellemregning</w:t>
+      </w:r>
+      <w:proofErr w:type="spellEnd"/>
+      <w:r>
+        <w:t xml:space="preserve"> er præsenteret</w:t>
       </w:r>
       <w:bookmarkStart w:id="0" w:name="_GoBack"/>
       <w:bookmarkEnd w:id="0"/>
     </w:p>
+    <w:p/>
     <w:p/>
     <w:p/>
     <w:p/>
@@ -776,7 +1073,7 @@
   <w:style w:type="paragraph" w:default="1" w:styleId="Normal">
     <w:name w:val="Normal"/>
   </w:style>
-  <w:style w:type="paragraph" w:styleId="Overskrift1">
+  <w:style w:type="paragraph" w:styleId="Heading1">
     <w:name w:val="heading 1"/>
     <w:basedOn w:val="Normal"/>
     <w:next w:val="Normal"/>
@@ -792,7 +1089,7 @@
       <w:szCs w:val="40"/>
     </w:rPr>
   </w:style>
-  <w:style w:type="paragraph" w:styleId="Overskrift2">
+  <w:style w:type="paragraph" w:styleId="Heading2">
     <w:name w:val="heading 2"/>
     <w:basedOn w:val="Normal"/>
     <w:next w:val="Normal"/>
@@ -808,7 +1105,7 @@
       <w:szCs w:val="32"/>
     </w:rPr>
   </w:style>
-  <w:style w:type="paragraph" w:styleId="Overskrift3">
+  <w:style w:type="paragraph" w:styleId="Heading3">
     <w:name w:val="heading 3"/>
     <w:basedOn w:val="Normal"/>
     <w:next w:val="Normal"/>
@@ -825,7 +1122,7 @@
       <w:szCs w:val="28"/>
     </w:rPr>
   </w:style>
-  <w:style w:type="paragraph" w:styleId="Overskrift4">
+  <w:style w:type="paragraph" w:styleId="Heading4">
     <w:name w:val="heading 4"/>
     <w:basedOn w:val="Normal"/>
     <w:next w:val="Normal"/>
@@ -842,7 +1139,7 @@
       <w:szCs w:val="24"/>
     </w:rPr>
   </w:style>
-  <w:style w:type="paragraph" w:styleId="Overskrift5">
+  <w:style w:type="paragraph" w:styleId="Heading5">
     <w:name w:val="heading 5"/>
     <w:basedOn w:val="Normal"/>
     <w:next w:val="Normal"/>
@@ -857,7 +1154,7 @@
       <w:color w:val="666666"/>
     </w:rPr>
   </w:style>
-  <w:style w:type="paragraph" w:styleId="Overskrift6">
+  <w:style w:type="paragraph" w:styleId="Heading6">
     <w:name w:val="heading 6"/>
     <w:basedOn w:val="Normal"/>
     <w:next w:val="Normal"/>
@@ -873,13 +1170,13 @@
       <w:color w:val="666666"/>
     </w:rPr>
   </w:style>
-  <w:style w:type="character" w:default="1" w:styleId="Standardskrifttypeiafsnit">
+  <w:style w:type="character" w:default="1" w:styleId="DefaultParagraphFont">
     <w:name w:val="Default Paragraph Font"/>
     <w:uiPriority w:val="1"/>
     <w:semiHidden/>
     <w:unhideWhenUsed/>
   </w:style>
-  <w:style w:type="table" w:default="1" w:styleId="Tabel-Normal">
+  <w:style w:type="table" w:default="1" w:styleId="TableNormal">
     <w:name w:val="Normal Table"/>
     <w:uiPriority w:val="99"/>
     <w:semiHidden/>
@@ -894,14 +1191,14 @@
       </w:tblCellMar>
     </w:tblPr>
   </w:style>
-  <w:style w:type="numbering" w:default="1" w:styleId="Ingenoversigt">
+  <w:style w:type="numbering" w:default="1" w:styleId="NoList">
     <w:name w:val="No List"/>
     <w:uiPriority w:val="99"/>
     <w:semiHidden/>
     <w:unhideWhenUsed/>
   </w:style>
-  <w:style w:type="table" w:customStyle="1" w:styleId="TableNormal">
-    <w:name w:val="Table Normal"/>
+  <w:style w:type="table" w:customStyle="1" w:styleId="TableNormal1">
+    <w:name w:val="Table Normal1"/>
     <w:tblPr>
       <w:tblCellMar>
         <w:top w:w="0" w:type="dxa"/>
@@ -911,7 +1208,7 @@
       </w:tblCellMar>
     </w:tblPr>
   </w:style>
-  <w:style w:type="paragraph" w:styleId="Titel">
+  <w:style w:type="paragraph" w:styleId="Title">
     <w:name w:val="Title"/>
     <w:basedOn w:val="Normal"/>
     <w:next w:val="Normal"/>
@@ -926,7 +1223,7 @@
       <w:szCs w:val="52"/>
     </w:rPr>
   </w:style>
-  <w:style w:type="paragraph" w:styleId="Undertitel">
+  <w:style w:type="paragraph" w:styleId="Subtitle">
     <w:name w:val="Subtitle"/>
     <w:basedOn w:val="Normal"/>
     <w:next w:val="Normal"/>
@@ -942,9 +1239,9 @@
       <w:szCs w:val="30"/>
     </w:rPr>
   </w:style>
-  <w:style w:type="character" w:styleId="Pladsholdertekst">
+  <w:style w:type="character" w:styleId="PlaceholderText">
     <w:name w:val="Placeholder Text"/>
-    <w:basedOn w:val="Standardskrifttypeiafsnit"/>
+    <w:basedOn w:val="DefaultParagraphFont"/>
     <w:uiPriority w:val="99"/>
     <w:semiHidden/>
     <w:rsid w:val="009A28D7"/>

</xml_diff>